<commit_message>
Matt: Updated the Beta Testing instructions on how to download the app.
</commit_message>
<xml_diff>
--- a/Beta Testing Instructions/Beta Testing Instruction and Feedback Document.docx
+++ b/Beta Testing Instructions/Beta Testing Instruction and Feedback Document.docx
@@ -122,6 +122,11 @@
       </w:r>
     </w:p>
     <w:p>
+      <w:pPr>
+        <w:rPr>
+          <w:rStyle w:val="Hyperlink"/>
+        </w:rPr>
+      </w:pPr>
       <w:hyperlink r:id="rId5" w:history="1">
         <w:r>
           <w:rPr>
@@ -131,6 +136,102 @@
         </w:r>
       </w:hyperlink>
     </w:p>
+    <w:p>
+      <w:pPr>
+        <w:rPr>
+          <w:rStyle w:val="Hyperlink"/>
+        </w:rPr>
+      </w:pPr>
+    </w:p>
+    <w:p>
+      <w:pPr>
+        <w:rPr>
+          <w:rStyle w:val="Hyperlink"/>
+          <w:b/>
+          <w:bCs/>
+          <w:color w:val="auto"/>
+          <w:u w:val="none"/>
+        </w:rPr>
+      </w:pPr>
+      <w:r>
+        <w:rPr>
+          <w:rStyle w:val="Hyperlink"/>
+          <w:b/>
+          <w:bCs/>
+          <w:color w:val="auto"/>
+          <w:u w:val="none"/>
+        </w:rPr>
+        <w:t>How to Install the App</w:t>
+      </w:r>
+      <w:r>
+        <w:rPr>
+          <w:rStyle w:val="Hyperlink"/>
+          <w:b/>
+          <w:bCs/>
+          <w:color w:val="auto"/>
+          <w:u w:val="none"/>
+        </w:rPr>
+        <w:t>:</w:t>
+      </w:r>
+    </w:p>
+    <w:p>
+      <w:pPr>
+        <w:pStyle w:val="ListParagraph"/>
+        <w:numPr>
+          <w:ilvl w:val="0"/>
+          <w:numId w:val="9"/>
+        </w:numPr>
+      </w:pPr>
+      <w:r>
+        <w:t xml:space="preserve">Click on this link to go to the sign on page. </w:t>
+      </w:r>
+      <w:hyperlink r:id="rId6" w:history="1">
+        <w:r>
+          <w:rPr>
+            <w:rStyle w:val="Hyperlink"/>
+            <w:rFonts w:ascii="inherit" w:hAnsi="inherit" w:cs="Noto Sans"/>
+            <w:bdr w:val="none" w:sz="0" w:space="0" w:color="auto" w:frame="1"/>
+          </w:rPr>
+          <w:t>https://play.google.com/apps/internaltest/4701147924381074666</w:t>
+        </w:r>
+      </w:hyperlink>
+    </w:p>
+    <w:p>
+      <w:pPr>
+        <w:pStyle w:val="ListParagraph"/>
+        <w:numPr>
+          <w:ilvl w:val="0"/>
+          <w:numId w:val="9"/>
+        </w:numPr>
+      </w:pPr>
+      <w:r>
+        <w:t>Go to the bottom and click “register to be a tester”</w:t>
+      </w:r>
+    </w:p>
+    <w:p>
+      <w:pPr>
+        <w:pStyle w:val="ListParagraph"/>
+        <w:numPr>
+          <w:ilvl w:val="0"/>
+          <w:numId w:val="9"/>
+        </w:numPr>
+      </w:pPr>
+      <w:r>
+        <w:t>It will then say you have registered successfully. There is a link to download the app from the Play Store. Click on that link.</w:t>
+      </w:r>
+    </w:p>
+    <w:p>
+      <w:pPr>
+        <w:pStyle w:val="ListParagraph"/>
+        <w:numPr>
+          <w:ilvl w:val="0"/>
+          <w:numId w:val="9"/>
+        </w:numPr>
+      </w:pPr>
+      <w:r>
+        <w:t>It will then take you to the Google Play Store. Tap on the install button to download and install the app.</w:t>
+      </w:r>
+    </w:p>
     <w:p/>
     <w:p>
       <w:pPr>
@@ -289,6 +390,7 @@
         </w:numPr>
       </w:pPr>
       <w:r>
+        <w:lastRenderedPageBreak/>
         <w:t>Create another new task</w:t>
       </w:r>
       <w:r>
@@ -412,7 +514,6 @@
         </w:numPr>
       </w:pPr>
       <w:r>
-        <w:lastRenderedPageBreak/>
         <w:t>Toggle the Dark Mode and Light Mode.</w:t>
       </w:r>
     </w:p>
@@ -792,6 +893,7 @@
         </w:numPr>
       </w:pPr>
       <w:r>
+        <w:lastRenderedPageBreak/>
         <w:t xml:space="preserve">What you were doing when it </w:t>
       </w:r>
       <w:r>
@@ -840,7 +942,6 @@
         </w:numPr>
       </w:pPr>
       <w:r>
-        <w:lastRenderedPageBreak/>
         <w:t>After completion of each day, what were some of the things you didn’t like about the app? (It could be the design, the usability, a feature. Really nitpick this one. Any little thing that annoyed you.) (If you have nothing more to add on the other days, that’s okay)</w:t>
       </w:r>
     </w:p>
@@ -1178,6 +1279,95 @@
     </w:lvl>
   </w:abstractNum>
   <w:abstractNum w:abstractNumId="3" w15:restartNumberingAfterBreak="0">
+    <w:nsid w:val="1F3E403D"/>
+    <w:multiLevelType w:val="hybridMultilevel"/>
+    <w:tmpl w:val="2D1E2478"/>
+    <w:lvl w:ilvl="0" w:tplc="0C09000F">
+      <w:start w:val="1"/>
+      <w:numFmt w:val="decimal"/>
+      <w:lvlText w:val="%1."/>
+      <w:lvlJc w:val="left"/>
+      <w:pPr>
+        <w:ind w:left="720" w:hanging="360"/>
+      </w:pPr>
+      <w:rPr>
+        <w:rFonts w:hint="default"/>
+      </w:rPr>
+    </w:lvl>
+    <w:lvl w:ilvl="1" w:tplc="0C090019" w:tentative="1">
+      <w:start w:val="1"/>
+      <w:numFmt w:val="lowerLetter"/>
+      <w:lvlText w:val="%2."/>
+      <w:lvlJc w:val="left"/>
+      <w:pPr>
+        <w:ind w:left="1440" w:hanging="360"/>
+      </w:pPr>
+    </w:lvl>
+    <w:lvl w:ilvl="2" w:tplc="0C09001B" w:tentative="1">
+      <w:start w:val="1"/>
+      <w:numFmt w:val="lowerRoman"/>
+      <w:lvlText w:val="%3."/>
+      <w:lvlJc w:val="right"/>
+      <w:pPr>
+        <w:ind w:left="2160" w:hanging="180"/>
+      </w:pPr>
+    </w:lvl>
+    <w:lvl w:ilvl="3" w:tplc="0C09000F" w:tentative="1">
+      <w:start w:val="1"/>
+      <w:numFmt w:val="decimal"/>
+      <w:lvlText w:val="%4."/>
+      <w:lvlJc w:val="left"/>
+      <w:pPr>
+        <w:ind w:left="2880" w:hanging="360"/>
+      </w:pPr>
+    </w:lvl>
+    <w:lvl w:ilvl="4" w:tplc="0C090019" w:tentative="1">
+      <w:start w:val="1"/>
+      <w:numFmt w:val="lowerLetter"/>
+      <w:lvlText w:val="%5."/>
+      <w:lvlJc w:val="left"/>
+      <w:pPr>
+        <w:ind w:left="3600" w:hanging="360"/>
+      </w:pPr>
+    </w:lvl>
+    <w:lvl w:ilvl="5" w:tplc="0C09001B" w:tentative="1">
+      <w:start w:val="1"/>
+      <w:numFmt w:val="lowerRoman"/>
+      <w:lvlText w:val="%6."/>
+      <w:lvlJc w:val="right"/>
+      <w:pPr>
+        <w:ind w:left="4320" w:hanging="180"/>
+      </w:pPr>
+    </w:lvl>
+    <w:lvl w:ilvl="6" w:tplc="0C09000F" w:tentative="1">
+      <w:start w:val="1"/>
+      <w:numFmt w:val="decimal"/>
+      <w:lvlText w:val="%7."/>
+      <w:lvlJc w:val="left"/>
+      <w:pPr>
+        <w:ind w:left="5040" w:hanging="360"/>
+      </w:pPr>
+    </w:lvl>
+    <w:lvl w:ilvl="7" w:tplc="0C090019" w:tentative="1">
+      <w:start w:val="1"/>
+      <w:numFmt w:val="lowerLetter"/>
+      <w:lvlText w:val="%8."/>
+      <w:lvlJc w:val="left"/>
+      <w:pPr>
+        <w:ind w:left="5760" w:hanging="360"/>
+      </w:pPr>
+    </w:lvl>
+    <w:lvl w:ilvl="8" w:tplc="0C09001B" w:tentative="1">
+      <w:start w:val="1"/>
+      <w:numFmt w:val="lowerRoman"/>
+      <w:lvlText w:val="%9."/>
+      <w:lvlJc w:val="right"/>
+      <w:pPr>
+        <w:ind w:left="6480" w:hanging="180"/>
+      </w:pPr>
+    </w:lvl>
+  </w:abstractNum>
+  <w:abstractNum w:abstractNumId="4" w15:restartNumberingAfterBreak="0">
     <w:nsid w:val="4900519D"/>
     <w:multiLevelType w:val="hybridMultilevel"/>
     <w:tmpl w:val="E0C8D43E"/>
@@ -1290,7 +1480,7 @@
       </w:rPr>
     </w:lvl>
   </w:abstractNum>
-  <w:abstractNum w:abstractNumId="4" w15:restartNumberingAfterBreak="0">
+  <w:abstractNum w:abstractNumId="5" w15:restartNumberingAfterBreak="0">
     <w:nsid w:val="52B369D5"/>
     <w:multiLevelType w:val="hybridMultilevel"/>
     <w:tmpl w:val="006A49AE"/>
@@ -1379,7 +1569,7 @@
       </w:pPr>
     </w:lvl>
   </w:abstractNum>
-  <w:abstractNum w:abstractNumId="5" w15:restartNumberingAfterBreak="0">
+  <w:abstractNum w:abstractNumId="6" w15:restartNumberingAfterBreak="0">
     <w:nsid w:val="52B524C6"/>
     <w:multiLevelType w:val="hybridMultilevel"/>
     <w:tmpl w:val="82381590"/>
@@ -1468,7 +1658,7 @@
       </w:pPr>
     </w:lvl>
   </w:abstractNum>
-  <w:abstractNum w:abstractNumId="6" w15:restartNumberingAfterBreak="0">
+  <w:abstractNum w:abstractNumId="7" w15:restartNumberingAfterBreak="0">
     <w:nsid w:val="65D86ED1"/>
     <w:multiLevelType w:val="hybridMultilevel"/>
     <w:tmpl w:val="49A80124"/>
@@ -1557,7 +1747,7 @@
       </w:pPr>
     </w:lvl>
   </w:abstractNum>
-  <w:abstractNum w:abstractNumId="7" w15:restartNumberingAfterBreak="0">
+  <w:abstractNum w:abstractNumId="8" w15:restartNumberingAfterBreak="0">
     <w:nsid w:val="745542A4"/>
     <w:multiLevelType w:val="hybridMultilevel"/>
     <w:tmpl w:val="96F2644C"/>
@@ -1671,28 +1861,31 @@
     </w:lvl>
   </w:abstractNum>
   <w:num w:numId="1" w16cid:durableId="1557160056">
-    <w:abstractNumId w:val="6"/>
+    <w:abstractNumId w:val="7"/>
   </w:num>
   <w:num w:numId="2" w16cid:durableId="1745226879">
     <w:abstractNumId w:val="1"/>
   </w:num>
   <w:num w:numId="3" w16cid:durableId="36126802">
-    <w:abstractNumId w:val="5"/>
+    <w:abstractNumId w:val="6"/>
   </w:num>
   <w:num w:numId="4" w16cid:durableId="285544367">
-    <w:abstractNumId w:val="3"/>
+    <w:abstractNumId w:val="4"/>
   </w:num>
   <w:num w:numId="5" w16cid:durableId="797573983">
     <w:abstractNumId w:val="0"/>
   </w:num>
   <w:num w:numId="6" w16cid:durableId="1712337355">
-    <w:abstractNumId w:val="4"/>
+    <w:abstractNumId w:val="5"/>
   </w:num>
   <w:num w:numId="7" w16cid:durableId="2146046099">
-    <w:abstractNumId w:val="7"/>
+    <w:abstractNumId w:val="8"/>
   </w:num>
   <w:num w:numId="8" w16cid:durableId="2036228814">
     <w:abstractNumId w:val="2"/>
+  </w:num>
+  <w:num w:numId="9" w16cid:durableId="1552114524">
+    <w:abstractNumId w:val="3"/>
   </w:num>
 </w:numbering>
 </file>

</xml_diff>

<commit_message>
Added Sams testing doc to IOCM folder
</commit_message>
<xml_diff>
--- a/Beta Testing Instructions/Beta Testing Instruction and Feedback Document.docx
+++ b/Beta Testing Instructions/Beta Testing Instruction and Feedback Document.docx
@@ -205,8 +205,13 @@
         </w:numPr>
       </w:pPr>
       <w:r>
-        <w:t>Go to the bottom and click “register to be a tester”</w:t>
-      </w:r>
+        <w:t xml:space="preserve">Go to the bottom and click “register to be a </w:t>
+      </w:r>
+      <w:proofErr w:type="gramStart"/>
+      <w:r>
+        <w:t>tester”</w:t>
+      </w:r>
+      <w:proofErr w:type="gramEnd"/>
     </w:p>
     <w:p>
       <w:pPr>
@@ -312,7 +317,15 @@
         </w:numPr>
       </w:pPr>
       <w:r>
-        <w:t>Create a new Task Todo.</w:t>
+        <w:t xml:space="preserve">Create a new Task </w:t>
+      </w:r>
+      <w:proofErr w:type="spellStart"/>
+      <w:r>
+        <w:t>Todo</w:t>
+      </w:r>
+      <w:proofErr w:type="spellEnd"/>
+      <w:r>
+        <w:t>.</w:t>
       </w:r>
     </w:p>
     <w:p>
@@ -490,7 +503,23 @@
         </w:numPr>
       </w:pPr>
       <w:r>
-        <w:t>Go the leaderboard screen and look at your points and position on the leaderboard.</w:t>
+        <w:t xml:space="preserve">Go the </w:t>
+      </w:r>
+      <w:proofErr w:type="spellStart"/>
+      <w:r>
+        <w:t>leaderboard</w:t>
+      </w:r>
+      <w:proofErr w:type="spellEnd"/>
+      <w:r>
+        <w:t xml:space="preserve"> screen and look at your points and position on the </w:t>
+      </w:r>
+      <w:proofErr w:type="spellStart"/>
+      <w:r>
+        <w:t>leaderboard</w:t>
+      </w:r>
+      <w:proofErr w:type="spellEnd"/>
+      <w:r>
+        <w:t>.</w:t>
       </w:r>
     </w:p>
     <w:p>
@@ -619,7 +648,15 @@
         </w:numPr>
       </w:pPr>
       <w:r>
-        <w:t xml:space="preserve">Upon completion, start the timer’s again (Or Pause if it resumes). </w:t>
+        <w:t xml:space="preserve">Upon completion, start the timer’s again (Or </w:t>
+      </w:r>
+      <w:proofErr w:type="gramStart"/>
+      <w:r>
+        <w:t>Pause</w:t>
+      </w:r>
+      <w:proofErr w:type="gramEnd"/>
+      <w:r>
+        <w:t xml:space="preserve"> if it resumes). </w:t>
       </w:r>
     </w:p>
     <w:p>
@@ -679,7 +716,15 @@
         </w:numPr>
       </w:pPr>
       <w:r>
-        <w:t>Create a new Task Todo.</w:t>
+        <w:t xml:space="preserve">Create a new Task </w:t>
+      </w:r>
+      <w:proofErr w:type="spellStart"/>
+      <w:r>
+        <w:t>Todo</w:t>
+      </w:r>
+      <w:proofErr w:type="spellEnd"/>
+      <w:r>
+        <w:t>.</w:t>
       </w:r>
     </w:p>
     <w:p>
@@ -738,7 +783,23 @@
         </w:numPr>
       </w:pPr>
       <w:r>
-        <w:t>Go the leaderboard screen and look at your points and position on the leaderboard.</w:t>
+        <w:t xml:space="preserve">Go the </w:t>
+      </w:r>
+      <w:proofErr w:type="spellStart"/>
+      <w:r>
+        <w:t>leaderboard</w:t>
+      </w:r>
+      <w:proofErr w:type="spellEnd"/>
+      <w:r>
+        <w:t xml:space="preserve"> screen and look at your points and position on the </w:t>
+      </w:r>
+      <w:proofErr w:type="spellStart"/>
+      <w:r>
+        <w:t>leaderboard</w:t>
+      </w:r>
+      <w:proofErr w:type="spellEnd"/>
+      <w:r>
+        <w:t>.</w:t>
       </w:r>
     </w:p>
     <w:p>
@@ -774,7 +835,15 @@
         </w:numPr>
       </w:pPr>
       <w:r>
-        <w:t>Create a new Task Todo.</w:t>
+        <w:t xml:space="preserve">Create a new Task </w:t>
+      </w:r>
+      <w:proofErr w:type="spellStart"/>
+      <w:r>
+        <w:t>Todo</w:t>
+      </w:r>
+      <w:proofErr w:type="spellEnd"/>
+      <w:r>
+        <w:t>.</w:t>
       </w:r>
     </w:p>
     <w:p>
@@ -831,13 +900,35 @@
     </w:p>
     <w:p>
       <w:pPr>
+        <w:ind w:firstLine="720"/>
+      </w:pPr>
+      <w:r>
+        <w:fldChar w:fldCharType="begin"/>
+      </w:r>
+      <w:r>
+        <w:instrText>HYPERLINK "</w:instrText>
+      </w:r>
+      <w:r>
+        <w:instrText>https://forms.gle/hJqwGA2noRdWfynU8</w:instrText>
+      </w:r>
+      <w:r>
+        <w:instrText>"</w:instrText>
+      </w:r>
+      <w:r>
+        <w:fldChar w:fldCharType="separate"/>
+      </w:r>
+      <w:r>
         <w:rPr>
-          <w:b/>
-          <w:bCs/>
-          <w:sz w:val="28"/>
-          <w:szCs w:val="28"/>
+          <w:rStyle w:val="Hyperlink"/>
         </w:rPr>
-      </w:pPr>
+        <w:t>https://forms.gle/hJqwGA2noRdWfynU8</w:t>
+      </w:r>
+      <w:r>
+        <w:fldChar w:fldCharType="end"/>
+      </w:r>
+      <w:r>
+        <w:t xml:space="preserve"> </w:t>
+      </w:r>
     </w:p>
     <w:p>
       <w:pPr>
@@ -860,7 +951,17 @@
         <w:t>,</w:t>
       </w:r>
       <w:r>
-        <w:t xml:space="preserve"> or something is not being displayed how it should or was (eg writing or </w:t>
+        <w:t xml:space="preserve"> or something is not being displayed how it should or was (</w:t>
+      </w:r>
+      <w:proofErr w:type="spellStart"/>
+      <w:proofErr w:type="gramStart"/>
+      <w:r>
+        <w:t>eg</w:t>
+      </w:r>
+      <w:proofErr w:type="spellEnd"/>
+      <w:proofErr w:type="gramEnd"/>
+      <w:r>
+        <w:t xml:space="preserve"> writing or </w:t>
       </w:r>
       <w:r>
         <w:t>picture partly offscreen). When you find an issue, n</w:t>
@@ -912,7 +1013,15 @@
         </w:numPr>
       </w:pPr>
       <w:r>
-        <w:t>How you remedied it or moved on (eg, restarted the app, or the app continued to function with the problem.)</w:t>
+        <w:t>How you remedied it or moved on (</w:t>
+      </w:r>
+      <w:proofErr w:type="spellStart"/>
+      <w:r>
+        <w:t>eg</w:t>
+      </w:r>
+      <w:proofErr w:type="spellEnd"/>
+      <w:r>
+        <w:t>, restarted the app, or the app continued to function with the problem.)</w:t>
       </w:r>
     </w:p>
     <w:p/>
@@ -942,7 +1051,15 @@
         </w:numPr>
       </w:pPr>
       <w:r>
-        <w:t>After completion of each day, what were some of the things you didn’t like about the app? (It could be the design, the usability, a feature. Really nitpick this one. Any little thing that annoyed you.) (If you have nothing more to add on the other days, that’s okay)</w:t>
+        <w:t xml:space="preserve">After completion of each day, what were some of the things you didn’t like about the app? (It could be the design, the usability, a feature. Really </w:t>
+      </w:r>
+      <w:proofErr w:type="spellStart"/>
+      <w:r>
+        <w:t>nitpick</w:t>
+      </w:r>
+      <w:proofErr w:type="spellEnd"/>
+      <w:r>
+        <w:t xml:space="preserve"> this one. Any little thing that annoyed you.) (If you have nothing more to add on the other days, that’s okay)</w:t>
       </w:r>
     </w:p>
     <w:p>

</xml_diff>

<commit_message>
Finished Construction Phase Assessment.
</commit_message>
<xml_diff>
--- a/Beta Testing Instructions/Beta Testing Instruction and Feedback Document.docx
+++ b/Beta Testing Instructions/Beta Testing Instruction and Feedback Document.docx
@@ -127,7 +127,7 @@
           <w:rStyle w:val="Hyperlink"/>
         </w:rPr>
       </w:pPr>
-      <w:hyperlink r:id="rId5" w:history="1">
+      <w:hyperlink r:id="rId6" w:history="1">
         <w:r>
           <w:rPr>
             <w:rStyle w:val="Hyperlink"/>
@@ -185,7 +185,7 @@
       <w:r>
         <w:t xml:space="preserve">Click on this link to go to the sign on page. </w:t>
       </w:r>
-      <w:hyperlink r:id="rId6" w:history="1">
+      <w:hyperlink r:id="rId7" w:history="1">
         <w:r>
           <w:rPr>
             <w:rStyle w:val="Hyperlink"/>
@@ -902,30 +902,14 @@
       <w:pPr>
         <w:ind w:firstLine="720"/>
       </w:pPr>
-      <w:r>
-        <w:fldChar w:fldCharType="begin"/>
-      </w:r>
-      <w:r>
-        <w:instrText>HYPERLINK "</w:instrText>
-      </w:r>
-      <w:r>
-        <w:instrText>https://forms.gle/hJqwGA2noRdWfynU8</w:instrText>
-      </w:r>
-      <w:r>
-        <w:instrText>"</w:instrText>
-      </w:r>
-      <w:r>
-        <w:fldChar w:fldCharType="separate"/>
-      </w:r>
-      <w:r>
-        <w:rPr>
-          <w:rStyle w:val="Hyperlink"/>
-        </w:rPr>
-        <w:t>https://forms.gle/hJqwGA2noRdWfynU8</w:t>
-      </w:r>
-      <w:r>
-        <w:fldChar w:fldCharType="end"/>
-      </w:r>
+      <w:hyperlink r:id="rId8" w:history="1">
+        <w:r>
+          <w:rPr>
+            <w:rStyle w:val="Hyperlink"/>
+          </w:rPr>
+          <w:t>https://forms.gle/hJqwGA2noRdWfynU8</w:t>
+        </w:r>
+      </w:hyperlink>
       <w:r>
         <w:t xml:space="preserve"> </w:t>
       </w:r>
@@ -2799,4 +2783,16 @@
     </a:ext>
   </a:extLst>
 </a:theme>
+</file>
+
+<file path=customXml/item1.xml><?xml version="1.0" encoding="utf-8"?>
+<b:Sources xmlns:b="http://schemas.openxmlformats.org/officeDocument/2006/bibliography" xmlns="http://schemas.openxmlformats.org/officeDocument/2006/bibliography" SelectedStyle="/APASixthEditionOfficeOnline.xsl" StyleName="APA" Version="6"/>
+</file>
+
+<file path=customXml/itemProps1.xml><?xml version="1.0" encoding="utf-8"?>
+<ds:datastoreItem xmlns:ds="http://schemas.openxmlformats.org/officeDocument/2006/customXml" ds:itemID="{EB4240C5-6314-2A4F-9AD2-6C34F7E8EBBD}">
+  <ds:schemaRefs>
+    <ds:schemaRef ds:uri="http://schemas.openxmlformats.org/officeDocument/2006/bibliography"/>
+  </ds:schemaRefs>
+</ds:datastoreItem>
 </file>
</xml_diff>